<commit_message>
Version 4.3.0 : génération de nouveaux documents disponible.
</commit_message>
<xml_diff>
--- a/exemples/requete_changement_sexe.docx
+++ b/exemples/requete_changement_sexe.docx
@@ -79,7 +79,7 @@
           <w:rFonts w:ascii="Calibri" w:hAnsi="Calibri" w:cs="Calibri" w:eastAsia="Calibri"/>
           <w:sz w:val="22"/>
         </w:rPr>
-        <w:t>PARVIS ROBERT BADINTER,</w:t>
+        <w:t>Parvis Robert Badinter,</w:t>
       </w:r>
     </w:p>
     <w:p>
@@ -229,7 +229,7 @@
           <w:rFonts w:ascii="Calibri" w:hAnsi="Calibri" w:cs="Calibri" w:eastAsia="Calibri"/>
           <w:sz w:val="22"/>
         </w:rPr>
-        <w:t>Madame DUPONT Agathe, Alice, Emma (Monsieur DUPONT Tom, Maxime, Léo pour l'état civil)</w:t>
+        <w:t>Madame Agathe, Emma, Alice DUPONT (Monsieur Tom, Maxime, Léo DUPONT pour l'état civil)</w:t>
       </w:r>
     </w:p>
     <w:p>
@@ -274,37 +274,37 @@
           <w:rFonts w:ascii="Calibri" w:hAnsi="Calibri" w:cs="Calibri" w:eastAsia="Calibri"/>
           <w:sz w:val="22"/>
         </w:rPr>
-        <w:t>Demeurant au 29 Avenue de la Porte d'Aubervilliers, 75018 PARIS,</w:t>
-      </w:r>
-    </w:p>
-    <w:p>
-      <w:pPr>
-        <w:pageBreakBefore w:val="off"/>
-        <w:jc w:val="both"/>
-      </w:pPr>
-      <w:r>
-        <w:rPr>
-          <w:b w:val="off"/>
-          <w:i w:val="off"/>
-          <w:rFonts w:ascii="Calibri" w:hAnsi="Calibri" w:cs="Calibri" w:eastAsia="Calibri"/>
-          <w:sz w:val="22"/>
-        </w:rPr>
-        <w:t>Fleuriste chez les fleurs d'agathe,</w:t>
-      </w:r>
-    </w:p>
-    <w:p>
-      <w:pPr>
-        <w:pageBreakBefore w:val="off"/>
-        <w:jc w:val="both"/>
-      </w:pPr>
-      <w:r>
-        <w:rPr>
-          <w:b w:val="off"/>
-          <w:i w:val="off"/>
-          <w:rFonts w:ascii="Calibri" w:hAnsi="Calibri" w:cs="Calibri" w:eastAsia="Calibri"/>
-          <w:sz w:val="22"/>
-        </w:rPr>
-        <w:t>En concubinage, sans enfants, n'ayant pas contracté de Pacte Civil de Solidarité,</w:t>
+        <w:t>Demeurant au 29, Avenue de la Porte d’Aubervilliers, 75018 Paris,</w:t>
+      </w:r>
+    </w:p>
+    <w:p>
+      <w:pPr>
+        <w:pageBreakBefore w:val="off"/>
+        <w:jc w:val="both"/>
+      </w:pPr>
+      <w:r>
+        <w:rPr>
+          <w:b w:val="off"/>
+          <w:i w:val="off"/>
+          <w:rFonts w:ascii="Calibri" w:hAnsi="Calibri" w:cs="Calibri" w:eastAsia="Calibri"/>
+          <w:sz w:val="22"/>
+        </w:rPr>
+        <w:t>Fleuriste chez Les Fleurs d'Agathe,</w:t>
+      </w:r>
+    </w:p>
+    <w:p>
+      <w:pPr>
+        <w:pageBreakBefore w:val="off"/>
+        <w:jc w:val="both"/>
+      </w:pPr>
+      <w:r>
+        <w:rPr>
+          <w:b w:val="off"/>
+          <w:i w:val="off"/>
+          <w:rFonts w:ascii="Calibri" w:hAnsi="Calibri" w:cs="Calibri" w:eastAsia="Calibri"/>
+          <w:sz w:val="22"/>
+        </w:rPr>
+        <w:t>Célibataire, sans enfants, ayant contracté un Pacte Civil de Solidarité,</w:t>
       </w:r>
     </w:p>
     <w:p>
@@ -349,7 +349,7 @@
           <w:rFonts w:ascii="Calibri" w:hAnsi="Calibri" w:cs="Calibri" w:eastAsia="Calibri"/>
           <w:sz w:val="22"/>
         </w:rPr>
-        <w:t>Je soussignée Agathe, Alice, Emma DUPONT (Tom, Maxime, Léo DUPONT pour l'état civil), née le 9 décembre 1997 à Paris 14e demeurant au 29 Avenue de la Porte d'Aubervilliers, 75018 PARIS, fais état de mon consentement libre et éclairé à la modification de mes prénoms et de la mention relative à mon sexe dans les actes de mon état civil.</w:t>
+        <w:t>Je soussignée Agathe, Emma, Alice DUPONT (Tom, Maxime, Léo DUPONT pour l'état civil), née le 9 décembre 1997 à Paris 14e demeurant au 29, Avenue de la Porte d’Aubervilliers, 75018 Paris, fais état de mon consentement libre et éclairé à la modification de mes prénoms et de la mention relative à mon sexe dans les actes de mon état civil.</w:t>
       </w:r>
     </w:p>
     <w:p>
@@ -430,6 +430,36 @@
     <w:p>
       <w:pPr>
         <w:pageBreakBefore w:val="off"/>
+        <w:jc w:val="left"/>
+      </w:pPr>
+      <w:r>
+        <w:rPr>
+          <w:b w:val="off"/>
+          <w:i w:val="off"/>
+          <w:rFonts w:ascii="Calibri" w:hAnsi="Calibri" w:cs="Calibri" w:eastAsia="Calibri"/>
+          <w:sz w:val="22"/>
+        </w:rPr>
+        <w:t>__________________________________________________________________________________</w:t>
+      </w:r>
+    </w:p>
+    <w:p>
+      <w:pPr>
+        <w:pageBreakBefore w:val="off"/>
+        <w:jc w:val="left"/>
+      </w:pPr>
+      <w:r>
+        <w:rPr>
+          <w:b w:val="off"/>
+          <w:i w:val="off"/>
+          <w:rFonts w:ascii="Calibri" w:hAnsi="Calibri" w:cs="Calibri" w:eastAsia="Calibri"/>
+          <w:sz w:val="22"/>
+        </w:rPr>
+        <w:t>__________________________________________________________________________________</w:t>
+      </w:r>
+    </w:p>
+    <w:p>
+      <w:pPr>
+        <w:pageBreakBefore w:val="off"/>
         <w:jc w:val="right"/>
       </w:pPr>
       <w:r>
@@ -484,7 +514,7 @@
           <w:rFonts w:ascii="Calibri" w:hAnsi="Calibri" w:cs="Calibri" w:eastAsia="Calibri"/>
           <w:sz w:val="22"/>
         </w:rPr>
-        <w:t>« Agathe, Alice, Emma DUPONT » inscrite à sa naissance sur les registres de l'état civil sous les prénoms « Tom, Maxime, Léo » et comme étant de sexe masculin, demande une modification de la mention de sexe et de prénoms à l'état civil.</w:t>
+        <w:t>« Agathe, Emma, Alice DUPONT » inscrite à sa naissance sur les registres de l'état civil sous les prénoms « Tom, Maxime, Léo » et comme étant de sexe masculin, demande une modification de la mention de sexe et de prénoms à l'état civil.</w:t>
       </w:r>
     </w:p>
     <w:p>
@@ -514,15 +544,112 @@
           <w:rFonts w:ascii="Calibri" w:hAnsi="Calibri" w:cs="Calibri" w:eastAsia="Calibri"/>
           <w:sz w:val="22"/>
         </w:rPr>
-        <w:t>Agathe, née le 09/12/1997, fleuriste et gérante de sa boutique « Les Fleurs d’Agathe ». Depuis l’enfance, j’ai ressenti une inadéquation profonde avec le genre qui m’était assigné : malaise quand on me genrait au masculin, impression de "jouer un rôle", et une vigilance permanente pour éviter d’être remarquée. Avec le recul, ce qui est paradoxal, c’est que j’étais déjà "vue" comme différente — mais pas de la bonne manière.
-Avant ma transition, les autres me lisaient souvent comme un homme homosexuel très efféminé. Et, dans un sens, c’était vrai : j’ai longtemps pensé mon rapport au monde à travers ce prisme-là, parce que c’était le seul cadre disponible et socialement "compréhensible". Mon expression de genre était naturellement féminine, mes gestes, ma voix, mes goûts, ma façon d’être. Ça me valait à la fois des alliances (des amitiés, des espaces où je respirais) et des violences ordinaires : moqueries, remarques, sous-entendus, sexualisation, violences physiques dans l'espace public, ou ce mélange de condescendance et de fascination qu’on réserve aux personnes perçues comme "trop" féminines. Mais surtout, ça masquait l’essentiel : ce n’était pas seulement une question d’orientation sexuelle ou d’expression de genre. Le malaise était plus profond, plus constant : je n’étais pas un homme efféminé, j’étais une femme trans.
-J’ai fait mon "coming-in" (coming-out à soi-même) pendant le premier confinement de 2020, vers avril. L’isolement, le temps suspendu, l’impossibilité de compenser par le rythme social — tout ça a fait sauter le mécanisme de déni. J’ai compris que je voulais devenir une femme. Ensuite, mes coming-outs se sont faits par étapes : d’abord à des ami·es proches au printemps 2020, puis à ma famille en juin 2020, avec des réactions mêlées d’inquiétude, d’incompréhension et, progressivement, d’ajustement.
-J’ai attendu d’être un peu stabilisée avant de le dire dans le cadre professionnel. J’ai ouvert ma propre boutique, « Les Fleurs d’Agathe », et j'ai plusieurs employé·es. Début 2021, je leur ai fait un coming out clair : je m’appelle Agathe, je suis une femme, et je veux que ça soit respecté au magasin, y compris face aux client·es. L’usage du prénom et des pronoms d'usage s’est mis en place, parfois avec quelques maladresses au début, mais le cadre a fini par être simple : on parle de moi comme on parle d’une femme, sans ambiguité.
-J’ai commencé un THS féminisant en août 2021, avec un suivi médical. Puis j’ai fait une FFS en mai 2022, chirurgie de féminisation faciale qui a duré 8h30 et comportait gonio-génioplastie (menton et mandibules), fronto-orbitoplastie (bosses frontales, rebord orbitaire), rhinoplastie (nez), chondro-laryngoplastie (pomme d'Adam) et brow-lift (sourcils). Cette étape a été lourde, mais déterminante : après la convalescence, j’ai senti un changement net dans la manière dont les gens me lisaient socialement.
-Aujourd’hui, je passe comme une femme cis dans la majorité des situations : les gens me voient comme une femme et ne se doutent pas que je suis transgenre. Cette invisibilité relative me protège. Mais elle ne règle pas le problème le plus usant : l’écart entre mon identité sociale et mon état civil. URSSAF, impôts, banque, assurances, prestataires, plateformes professionnelles, contrats, dossiers, justificatifs, sont autant de documents et d'administrations auprès desquelles je dois batailler pour me faire reconnaître, ou me trouve dans l'incapacité de le faire, provoquant un outing, ce qui contrevient au respect de mon droit à la vie privée (article 9 du Code civil et article 8 de la CEDH). À chaque fois que mon identité légale apparaît, je peux être forcée de m’expliquer, de justifier, de "prouver", avec le risque d’outing et l’humiliation qui va avec.
-Et pour une femme trans, ces situations sont aggravées par la transmisogynie : une transphobie spécifique visant les femmes trans, qui se manifeste par des soupçons, du mépris, une curiosité intrusive, une sexualisation, ou une hostilité plus directe. Concrètement, la discordance papiers/apparence peut déclencher des réactions disproportionnées : ton agressif, remarques déplacées, refus de service déguisé, ou mise en difficulté volontaire. Ce n’est pas théorique, ce n'est pas une simple procédure de reconnaissance de mon identité que je demande là : c’est un recours face à un stress répétitif, au guichet, au téléphone, dans un rendez-vous bancaire, dans une démarche en ligne qui "bloque" et oblige à exposer son intimité.
-Sur le plan juridique, en France, l’alignement des papiers peut passer par un changement de prénom à l’état civil et, si nécessaire, une modification de la mention du sexe à l’état civil. Tant que cet alignement n’est pas effectif, je reste Agathe partout où je vis — dans ma boutique, avec mes proches, dans mon quotidien — mais je suis encore régulièrement contrainte de m’exposer juste pour avoir le droit d’exister "normalement".
-Je requiers donc auprès du Tribunal judiciaire de Paris un changement de ma mention de sexe et de mes prénoms à l'état civil.</w:t>
+        <w:t>Agathe, née le 09/12/1997, fleuriste et gérante de sa boutique « Les Fleurs d’Agathe ».</w:t>
+      </w:r>
+    </w:p>
+    <w:p>
+      <w:pPr>
+        <w:pageBreakBefore w:val="off"/>
+        <w:jc w:val="both"/>
+      </w:pPr>
+      <w:r>
+        <w:rPr>
+          <w:b w:val="off"/>
+          <w:i w:val="off"/>
+          <w:rFonts w:ascii="Calibri" w:hAnsi="Calibri" w:cs="Calibri" w:eastAsia="Calibri"/>
+          <w:sz w:val="22"/>
+        </w:rPr>
+        <w:t>Depuis l’enfance, j’ai ressenti une inadéquation profonde avec le genre qui m’était assigné : malaise quand on me genrait au masculin, impression de "jouer un rôle", et une vigilance permanente pour éviter d’être remarquée. Avec le recul, ce qui est paradoxal, c’est que j’étais déjà "vue" comme différente — mais pas de la bonne manière.</w:t>
+      </w:r>
+    </w:p>
+    <w:p>
+      <w:pPr>
+        <w:pageBreakBefore w:val="off"/>
+        <w:jc w:val="both"/>
+      </w:pPr>
+      <w:r>
+        <w:rPr>
+          <w:b w:val="off"/>
+          <w:i w:val="off"/>
+          <w:rFonts w:ascii="Calibri" w:hAnsi="Calibri" w:cs="Calibri" w:eastAsia="Calibri"/>
+          <w:sz w:val="22"/>
+        </w:rPr>
+        <w:t>Avant ma transition, les autres me lisaient souvent comme un homme homosexuel très efféminé. Et, dans un sens, c’était vrai : j’ai longtemps pensé mon rapport au monde à travers ce prisme-là, parce que c’était le seul cadre disponible et socialement "compréhensible". Mon expression de genre était naturellement féminine, mes gestes, ma voix, mes goûts, ma façon d’être. Ça me valait à la fois des alliances (des amitiés, des espaces où je respirais) et des violences ordinaires : moqueries, remarques, sous-entendus, sexualisation, violences physiques dans l'espace public, ou ce mélange de condescendance et de fascination qu’on réserve aux personnes perçues comme "trop" féminines. Mais surtout, ça masquait l’essentiel : ce n’était pas seulement une question d’orientation sexuelle ou d’expression de genre. Le malaise était plus profond, plus constant : je n’étais pas un homme efféminé, j’étais une femme trans.</w:t>
+      </w:r>
+    </w:p>
+    <w:p>
+      <w:pPr>
+        <w:pageBreakBefore w:val="off"/>
+        <w:jc w:val="both"/>
+      </w:pPr>
+      <w:r>
+        <w:rPr>
+          <w:b w:val="off"/>
+          <w:i w:val="off"/>
+          <w:rFonts w:ascii="Calibri" w:hAnsi="Calibri" w:cs="Calibri" w:eastAsia="Calibri"/>
+          <w:sz w:val="22"/>
+        </w:rPr>
+        <w:t>J’ai fait mon "coming-in" (coming-out à soi-même) pendant le premier confinement de 2020, vers avril. L’isolement, le temps suspendu, l’impossibilité de compenser par le rythme social — tout ça a fait sauter le mécanisme de déni. J’ai compris que je voulais devenir une femme. Ensuite, mes coming-outs se sont faits par étapes : d’abord à des ami·es proches au printemps 2020, puis à ma famille en juin 2020, avec des réactions mêlées d’inquiétude, d’incompréhension et, progressivement, d’ajustement.</w:t>
+      </w:r>
+    </w:p>
+    <w:p>
+      <w:pPr>
+        <w:pageBreakBefore w:val="off"/>
+        <w:jc w:val="both"/>
+      </w:pPr>
+      <w:r>
+        <w:rPr>
+          <w:b w:val="off"/>
+          <w:i w:val="off"/>
+          <w:rFonts w:ascii="Calibri" w:hAnsi="Calibri" w:cs="Calibri" w:eastAsia="Calibri"/>
+          <w:sz w:val="22"/>
+        </w:rPr>
+        <w:t>J’ai attendu d’être un peu stabilisée avant de le dire dans le cadre professionnel. J’ai ouvert ma propre boutique, « Les Fleurs d’Agathe », et j'ai plusieurs employé·es. Début 2021, je leur ai fait un coming out clair : je m’appelle Agathe, je suis une femme, et je veux que ça soit respecté au magasin, y compris face aux client·es. L’usage du prénom et des pronoms d'usage s’est mis en place, parfois avec quelques maladresses au début, mais le cadre a fini par être simple : on parle de moi comme on parle d’une femme, sans ambiguité.  J’ai commencé un THS féminisant en août 2021, avec un suivi médical. Puis j’ai fait une FFS en mai 2022, chirurgie de féminisation faciale qui a duré 8h30 et comportait gonio-génioplastie (menton et mandibules), fronto-orbitoplastie (bosses frontales, rebord orbitaire), rhinoplastie (nez), chondro-laryngoplastie (pomme d'Adam) et brow-lift (sourcils). Cette étape a été lourde, mais déterminante : après la convalescence, j’ai senti un changement net dans la manière dont les gens me lisaient socialement.</w:t>
+      </w:r>
+    </w:p>
+    <w:p>
+      <w:pPr>
+        <w:pageBreakBefore w:val="off"/>
+        <w:jc w:val="both"/>
+      </w:pPr>
+      <w:r>
+        <w:rPr>
+          <w:b w:val="off"/>
+          <w:i w:val="off"/>
+          <w:rFonts w:ascii="Calibri" w:hAnsi="Calibri" w:cs="Calibri" w:eastAsia="Calibri"/>
+          <w:sz w:val="22"/>
+        </w:rPr>
+        <w:t>Aujourd’hui, je passe comme une femme cis dans la majorité des situations : les gens me voient comme une femme et ne se doutent pas que je suis transgenre. Cette invisibilité relative me protège. Mais elle ne règle pas le problème le plus usant : l’écart entre mon identité sociale et mon état civil. URSSAF, impôts, banque, assurances, prestataires, plateformes professionnelles, contrats, dossiers, justificatifs, sont autant de documents et d'administrations auprès desquelles je dois batailler pour me faire reconnaître, ou me trouve dans l'incapacité de le faire, provoquant un outing, ce qui contrevient au respect de mon droit à la vie privée (article 9 du Code civil et article 8 de la CEDH). À chaque fois que mon identité légale apparaît, je peux être forcée de m’expliquer, de justifier, de "prouver", avec le risque d’outing et l’humiliation qui va avec.</w:t>
+      </w:r>
+    </w:p>
+    <w:p>
+      <w:pPr>
+        <w:pageBreakBefore w:val="off"/>
+        <w:jc w:val="both"/>
+      </w:pPr>
+      <w:r>
+        <w:rPr>
+          <w:b w:val="off"/>
+          <w:i w:val="off"/>
+          <w:rFonts w:ascii="Calibri" w:hAnsi="Calibri" w:cs="Calibri" w:eastAsia="Calibri"/>
+          <w:sz w:val="22"/>
+        </w:rPr>
+        <w:t>Et pour une femme trans, ces situations sont aggravées par la transmisogynie : une transphobie spécifique visant les femmes trans, qui se manifeste par des soupçons, du mépris, une curiosité intrusive, une sexualisation, ou une hostilité plus directe. Concrètement, la discordance papiers/apparence peut déclencher des réactions disproportionnées : ton agressif, remarques déplacées, refus de service déguisé, ou mise en difficulté volontaire. Ce n’est pas théorique, ce n'est pas une simple procédure de reconnaissance de mon identité que je demande là : c’est un recours face à un stress répétitif, au guichet, au téléphone, dans un rendez-vous bancaire, dans une démarche en ligne qui "bloque" et oblige à exposer son intimité.</w:t>
+      </w:r>
+    </w:p>
+    <w:p>
+      <w:pPr>
+        <w:pageBreakBefore w:val="off"/>
+        <w:jc w:val="both"/>
+      </w:pPr>
+      <w:r>
+        <w:rPr>
+          <w:b w:val="off"/>
+          <w:i w:val="off"/>
+          <w:rFonts w:ascii="Calibri" w:hAnsi="Calibri" w:cs="Calibri" w:eastAsia="Calibri"/>
+          <w:sz w:val="22"/>
+        </w:rPr>
+        <w:t>Sur le plan juridique, en France, l’alignement des papiers peut passer par un changement de prénom à l’état civil et, si nécessaire, une modification de la mention du sexe à l’état civil. Tant que cet alignement n’est pas effectif, je reste Agathe partout où je vis — dans ma boutique, avec mes proches, dans mon quotidien — mais je suis encore régulièrement contrainte de m’exposer juste pour avoir le droit d’exister "normalement".  Je requiers donc auprès du Tribunal judiciaire de Paris un changement de ma mention de sexe et de mes prénoms à l'état civil.</w:t>
       </w:r>
     </w:p>
     <w:p>
@@ -567,7 +694,7 @@
           <w:rFonts w:ascii="Calibri" w:hAnsi="Calibri" w:cs="Calibri" w:eastAsia="Calibri"/>
           <w:sz w:val="22"/>
         </w:rPr>
-        <w:t>Le domicile de la requérante demeure à 29 Avenue de la Porte d'Aubervilliers, 75018 PARIS. Le tribunal indiqué est donc compétent pour entendre la présente affaire.</w:t>
+        <w:t>Le domicile de la requérante demeure à 29, Avenue de la Porte d’Aubervilliers, 75018 Paris. Le tribunal indiqué est donc compétent pour entendre la présente affaire.</w:t>
       </w:r>
     </w:p>
     <w:p>
@@ -1032,7 +1159,7 @@
           <w:rFonts w:ascii="Calibri" w:hAnsi="Calibri" w:cs="Calibri" w:eastAsia="Calibri"/>
           <w:sz w:val="22"/>
         </w:rPr>
-        <w:t>Dans les faits, il est établi que Madame Agathe, Alice, Emma DUPONT se présente publiquement comme appartenant au sexe féminin et qu’elle est connue sous cette identité féminine par sa famille, son entourage amical, professionnel ou académique ainsi que dans toutes les interactions sociales qu’elle entreprend quotidiennement.</w:t>
+        <w:t>Dans les faits, il est établi que Madame Agathe, Emma, Alice DUPONT se présente publiquement comme appartenant au sexe féminin et qu’elle est connue sous cette identité féminine par sa famille, son entourage amical, professionnel ou académique ainsi que dans toutes les interactions sociales qu’elle entreprend quotidiennement.</w:t>
       </w:r>
     </w:p>
     <w:p>
@@ -1122,7 +1249,7 @@
           <w:rFonts w:ascii="Calibri" w:hAnsi="Calibri" w:cs="Calibri" w:eastAsia="Calibri"/>
           <w:sz w:val="22"/>
         </w:rPr>
-        <w:t>– Ordonner que l'acte de naissance de la requérante, dressé à Paris 14e, soit rectifié en ce sens que la mention « sexe masculin » soit remplacée par la mention « sexe féminin » et que les prénoms d'origine soient remplacés par « Agathe, Alice, Emma »;</w:t>
+        <w:t>– Ordonner que l'acte de naissance de la requérante, dressé à Paris 14e, soit rectifié en ce sens que la mention « sexe masculin » soit remplacée par la mention « sexe féminin » et que les prénoms d'origine soient remplacés par « Agathe, Emma, Alice »;</w:t>
       </w:r>
     </w:p>
     <w:p>
@@ -1197,7 +1324,7 @@
           <w:rFonts w:ascii="Calibri" w:hAnsi="Calibri" w:cs="Calibri" w:eastAsia="Calibri"/>
           <w:sz w:val="22"/>
         </w:rPr>
-        <w:t>Fait à Paris, le 20/02/2026</w:t>
+        <w:t>Fait à Paris, le 21/02/2026</w:t>
       </w:r>
     </w:p>
     <w:p>
@@ -1287,22 +1414,22 @@
           <w:rFonts w:ascii="Calibri" w:hAnsi="Calibri" w:cs="Calibri" w:eastAsia="Calibri"/>
           <w:sz w:val="22"/>
         </w:rPr>
-        <w:t>N°4 – Attestation de l’employeur confirmant l’usage du sexe d’usage dans l’environnement professionnel</w:t>
-      </w:r>
-    </w:p>
-    <w:p>
-      <w:pPr>
-        <w:pageBreakBefore w:val="off"/>
-        <w:jc w:val="left"/>
-      </w:pPr>
-      <w:r>
-        <w:rPr>
-          <w:b w:val="off"/>
-          <w:i w:val="off"/>
-          <w:rFonts w:ascii="Calibri" w:hAnsi="Calibri" w:cs="Calibri" w:eastAsia="Calibri"/>
-          <w:sz w:val="22"/>
-        </w:rPr>
-        <w:t>N°5 – Carte étudiante faisant état de l'usage du sexe d'usage à l'université</w:t>
+        <w:t>N°4 – Attestation de l’employeur confirmant l’usage des prénoms d’usage dans l’environnement professionnel</w:t>
+      </w:r>
+    </w:p>
+    <w:p>
+      <w:pPr>
+        <w:pageBreakBefore w:val="off"/>
+        <w:jc w:val="left"/>
+      </w:pPr>
+      <w:r>
+        <w:rPr>
+          <w:b w:val="off"/>
+          <w:i w:val="off"/>
+          <w:rFonts w:ascii="Calibri" w:hAnsi="Calibri" w:cs="Calibri" w:eastAsia="Calibri"/>
+          <w:sz w:val="22"/>
+        </w:rPr>
+        <w:t>N°5 – Carte étudiante faisant état de l'usage des prénoms d'usage à l'université</w:t>
       </w:r>
     </w:p>
     <w:p>
@@ -1362,7 +1489,7 @@
           <w:rFonts w:ascii="Calibri" w:hAnsi="Calibri" w:cs="Calibri" w:eastAsia="Calibri"/>
           <w:sz w:val="22"/>
         </w:rPr>
-        <w:t>N°9 – Photocopies de courrier reçu au sexe d’usage</w:t>
+        <w:t>N°9 – Photocopies de courrier reçu au prénom d’usage</w:t>
       </w:r>
     </w:p>
   </w:body>

</xml_diff>